<commit_message>
List of CASE Tools
This is a list of CASE tools used. Please update this file whenever you
use an unlisted tool.
</commit_message>
<xml_diff>
--- a/Documents/CASE Tools List.docx
+++ b/Documents/CASE Tools List.docx
@@ -11,6 +11,8 @@
           <w:b/>
         </w:rPr>
       </w:pPr>
+      <w:bookmarkStart w:id="0" w:name="_GoBack"/>
+      <w:bookmarkEnd w:id="0"/>
       <w:r>
         <w:rPr>
           <w:b/>
@@ -395,8 +397,6 @@
             <w:r>
               <w:t xml:space="preserve">Another assembler and </w:t>
             </w:r>
-            <w:bookmarkStart w:id="0" w:name="_GoBack"/>
-            <w:bookmarkEnd w:id="0"/>
             <w:r>
               <w:t>machine architecture to serve as inspiration for the project’s GUI design.</w:t>
             </w:r>
@@ -413,6 +413,9 @@
             <w:pPr>
               <w:contextualSpacing/>
             </w:pPr>
+            <w:r>
+              <w:t>All</w:t>
+            </w:r>
           </w:p>
         </w:tc>
         <w:tc>
@@ -424,6 +427,11 @@
             <w:pPr>
               <w:contextualSpacing/>
             </w:pPr>
+            <w:proofErr w:type="spellStart"/>
+            <w:r>
+              <w:t>DOSBox</w:t>
+            </w:r>
+            <w:proofErr w:type="spellEnd"/>
           </w:p>
         </w:tc>
         <w:tc>
@@ -435,6 +443,9 @@
             <w:pPr>
               <w:contextualSpacing/>
             </w:pPr>
+            <w:r>
+              <w:t>MS-DOS emulator used to access and assess the original ASSIST/I assembler.</w:t>
+            </w:r>
           </w:p>
         </w:tc>
       </w:tr>
@@ -706,7 +717,7 @@
           <w:t xml:space="preserve">Updated January </w:t>
         </w:r>
         <w:r>
-          <w:t>25</w:t>
+          <w:t>26</w:t>
         </w:r>
         <w:r>
           <w:t>, 2014</w:t>

</xml_diff>

<commit_message>
Documents -- Minutes, Agenda, and Questions
This update includes the Jan. 27 meeting agenda and minutes. Also, the
second round of client questions is included.
</commit_message>
<xml_diff>
--- a/Documents/CASE Tools List.docx
+++ b/Documents/CASE Tools List.docx
@@ -263,7 +263,19 @@
               <w:contextualSpacing/>
             </w:pPr>
             <w:r>
-              <w:t>Project repository for storing project code, data, and documentation. GitHub helps ensure version control.</w:t>
+              <w:t xml:space="preserve">Project repository for storing project code, data, and documentation. </w:t>
+            </w:r>
+            <w:r>
+              <w:t xml:space="preserve">The </w:t>
+            </w:r>
+            <w:r>
+              <w:t xml:space="preserve">GitHub </w:t>
+            </w:r>
+            <w:r>
+              <w:t xml:space="preserve">application </w:t>
+            </w:r>
+            <w:r>
+              <w:t>helps ensure version control.</w:t>
             </w:r>
           </w:p>
         </w:tc>
@@ -717,7 +729,7 @@
           <w:t xml:space="preserve">Updated January </w:t>
         </w:r>
         <w:r>
-          <w:t>26</w:t>
+          <w:t>27</w:t>
         </w:r>
         <w:r>
           <w:t>, 2014</w:t>

</xml_diff>

<commit_message>
Documents -- Minutes, Client Questions, Work Log
This update contains the minutes for the Feb. 4 client meeting. The CASE
Tools list has been updated, as well.
</commit_message>
<xml_diff>
--- a/Documents/CASE Tools List.docx
+++ b/Documents/CASE Tools List.docx
@@ -11,8 +11,6 @@
           <w:b/>
         </w:rPr>
       </w:pPr>
-      <w:bookmarkStart w:id="0" w:name="_GoBack"/>
-      <w:bookmarkEnd w:id="0"/>
       <w:r>
         <w:rPr>
           <w:b/>
@@ -191,8 +189,10 @@
               <w:contextualSpacing/>
             </w:pPr>
             <w:r>
-              <w:t>Michael</w:t>
-            </w:r>
+              <w:t>All</w:t>
+            </w:r>
+            <w:bookmarkStart w:id="0" w:name="_GoBack"/>
+            <w:bookmarkEnd w:id="0"/>
           </w:p>
         </w:tc>
         <w:tc>
@@ -439,11 +439,9 @@
             <w:pPr>
               <w:contextualSpacing/>
             </w:pPr>
-            <w:proofErr w:type="spellStart"/>
             <w:r>
               <w:t>DOSBox</w:t>
             </w:r>
-            <w:proofErr w:type="spellEnd"/>
           </w:p>
         </w:tc>
         <w:tc>
@@ -471,6 +469,9 @@
             <w:pPr>
               <w:contextualSpacing/>
             </w:pPr>
+            <w:r>
+              <w:t>All</w:t>
+            </w:r>
           </w:p>
         </w:tc>
         <w:tc>
@@ -482,6 +483,9 @@
             <w:pPr>
               <w:contextualSpacing/>
             </w:pPr>
+            <w:r>
+              <w:t>Visual Studio Team Foundation Server</w:t>
+            </w:r>
           </w:p>
         </w:tc>
         <w:tc>
@@ -493,6 +497,12 @@
             <w:pPr>
               <w:contextualSpacing/>
             </w:pPr>
+            <w:r>
+              <w:rPr>
+                <w:highlight w:val="yellow"/>
+              </w:rPr>
+              <w:t>PENDING</w:t>
+            </w:r>
           </w:p>
         </w:tc>
       </w:tr>
@@ -726,10 +736,10 @@
           <w:jc w:val="right"/>
         </w:pPr>
         <w:r>
-          <w:t xml:space="preserve">Updated January </w:t>
+          <w:t xml:space="preserve">Updated </w:t>
         </w:r>
         <w:r>
-          <w:t>27</w:t>
+          <w:t>February 4</w:t>
         </w:r>
         <w:r>
           <w:t>, 2014</w:t>

</xml_diff>

<commit_message>
Documents -- Minutes, SRS, Work Log, CASE Tools
This update contains Feb. 7 and Feb. 8 meeting minutes, SRS revisions, a
work log, and CASE tools list.
</commit_message>
<xml_diff>
--- a/Documents/CASE Tools List.docx
+++ b/Documents/CASE Tools List.docx
@@ -124,7 +124,7 @@
               <w:contextualSpacing/>
             </w:pPr>
             <w:r>
-              <w:t>Michael</w:t>
+              <w:t>Drew, Michael, Clay, Andrew, Travis</w:t>
             </w:r>
           </w:p>
         </w:tc>
@@ -189,7 +189,574 @@
               <w:contextualSpacing/>
             </w:pPr>
             <w:r>
+              <w:t>Chad</w:t>
+            </w:r>
+          </w:p>
+        </w:tc>
+        <w:tc>
+          <w:tcPr>
+            <w:tcW w:w="2700" w:type="dxa"/>
+            <w:vAlign w:val="center"/>
+          </w:tcPr>
+          <w:p>
+            <w:pPr>
+              <w:contextualSpacing/>
+            </w:pPr>
+            <w:r>
+              <w:t>OpenOffice</w:t>
+            </w:r>
+          </w:p>
+        </w:tc>
+        <w:tc>
+          <w:tcPr>
+            <w:tcW w:w="5148" w:type="dxa"/>
+            <w:vAlign w:val="center"/>
+          </w:tcPr>
+          <w:p>
+            <w:pPr>
+              <w:contextualSpacing/>
+            </w:pPr>
+            <w:r>
+              <w:rPr>
+                <w:highlight w:val="yellow"/>
+              </w:rPr>
+              <w:t>PENDING</w:t>
+            </w:r>
+          </w:p>
+        </w:tc>
+      </w:tr>
+      <w:tr>
+        <w:tc>
+          <w:tcPr>
+            <w:tcW w:w="1728" w:type="dxa"/>
+            <w:vAlign w:val="center"/>
+          </w:tcPr>
+          <w:p>
+            <w:pPr>
+              <w:contextualSpacing/>
+            </w:pPr>
+            <w:r>
+              <w:t>Andrew</w:t>
+            </w:r>
+          </w:p>
+        </w:tc>
+        <w:tc>
+          <w:tcPr>
+            <w:tcW w:w="2700" w:type="dxa"/>
+            <w:vAlign w:val="center"/>
+          </w:tcPr>
+          <w:p>
+            <w:pPr>
+              <w:contextualSpacing/>
+            </w:pPr>
+            <w:r>
+              <w:t>LibreOffice</w:t>
+            </w:r>
+          </w:p>
+        </w:tc>
+        <w:tc>
+          <w:tcPr>
+            <w:tcW w:w="5148" w:type="dxa"/>
+            <w:vAlign w:val="center"/>
+          </w:tcPr>
+          <w:p>
+            <w:pPr>
+              <w:contextualSpacing/>
+              <w:rPr>
+                <w:highlight w:val="yellow"/>
+              </w:rPr>
+            </w:pPr>
+            <w:r>
+              <w:rPr>
+                <w:highlight w:val="yellow"/>
+              </w:rPr>
+              <w:t>PENDING</w:t>
+            </w:r>
+          </w:p>
+        </w:tc>
+      </w:tr>
+      <w:tr>
+        <w:tc>
+          <w:tcPr>
+            <w:tcW w:w="1728" w:type="dxa"/>
+            <w:vAlign w:val="center"/>
+          </w:tcPr>
+          <w:p>
+            <w:pPr>
+              <w:contextualSpacing/>
+            </w:pPr>
+            <w:r>
               <w:t>All</w:t>
+            </w:r>
+          </w:p>
+        </w:tc>
+        <w:tc>
+          <w:tcPr>
+            <w:tcW w:w="2700" w:type="dxa"/>
+            <w:vAlign w:val="center"/>
+          </w:tcPr>
+          <w:p>
+            <w:pPr>
+              <w:contextualSpacing/>
+            </w:pPr>
+            <w:r>
+              <w:t>Microsoft Excel</w:t>
+            </w:r>
+          </w:p>
+        </w:tc>
+        <w:tc>
+          <w:tcPr>
+            <w:tcW w:w="5148" w:type="dxa"/>
+            <w:vAlign w:val="center"/>
+          </w:tcPr>
+          <w:p>
+            <w:pPr>
+              <w:contextualSpacing/>
+            </w:pPr>
+            <w:r>
+              <w:t>Spreadsheet manager used to document expenses incurred by team members.</w:t>
+            </w:r>
+          </w:p>
+        </w:tc>
+      </w:tr>
+      <w:tr>
+        <w:tc>
+          <w:tcPr>
+            <w:tcW w:w="1728" w:type="dxa"/>
+            <w:vAlign w:val="center"/>
+          </w:tcPr>
+          <w:p>
+            <w:pPr>
+              <w:contextualSpacing/>
+            </w:pPr>
+            <w:r>
+              <w:t>All</w:t>
+            </w:r>
+          </w:p>
+        </w:tc>
+        <w:tc>
+          <w:tcPr>
+            <w:tcW w:w="2700" w:type="dxa"/>
+            <w:vAlign w:val="center"/>
+          </w:tcPr>
+          <w:p>
+            <w:pPr>
+              <w:contextualSpacing/>
+            </w:pPr>
+            <w:r>
+              <w:t>GitHub</w:t>
+            </w:r>
+          </w:p>
+        </w:tc>
+        <w:tc>
+          <w:tcPr>
+            <w:tcW w:w="5148" w:type="dxa"/>
+            <w:vAlign w:val="center"/>
+          </w:tcPr>
+          <w:p>
+            <w:pPr>
+              <w:contextualSpacing/>
+            </w:pPr>
+            <w:r>
+              <w:t xml:space="preserve">Project repository for storing project code, data, and documentation. </w:t>
+            </w:r>
+            <w:r>
+              <w:t xml:space="preserve">The </w:t>
+            </w:r>
+            <w:r>
+              <w:t xml:space="preserve">GitHub </w:t>
+            </w:r>
+            <w:r>
+              <w:t xml:space="preserve">application </w:t>
+            </w:r>
+            <w:r>
+              <w:t>helps ensure version control.</w:t>
+            </w:r>
+          </w:p>
+        </w:tc>
+      </w:tr>
+      <w:tr>
+        <w:tc>
+          <w:tcPr>
+            <w:tcW w:w="1728" w:type="dxa"/>
+            <w:vAlign w:val="center"/>
+          </w:tcPr>
+          <w:p>
+            <w:pPr>
+              <w:contextualSpacing/>
+            </w:pPr>
+            <w:r>
+              <w:t>All</w:t>
+            </w:r>
+          </w:p>
+        </w:tc>
+        <w:tc>
+          <w:tcPr>
+            <w:tcW w:w="2700" w:type="dxa"/>
+            <w:vAlign w:val="center"/>
+          </w:tcPr>
+          <w:p>
+            <w:pPr>
+              <w:contextualSpacing/>
+            </w:pPr>
+            <w:r>
+              <w:t>Visual Studio 2013</w:t>
+            </w:r>
+          </w:p>
+        </w:tc>
+        <w:tc>
+          <w:tcPr>
+            <w:tcW w:w="5148" w:type="dxa"/>
+            <w:vAlign w:val="center"/>
+          </w:tcPr>
+          <w:p>
+            <w:pPr>
+              <w:contextualSpacing/>
+            </w:pPr>
+            <w:r>
+              <w:t>IDE tool to facilitate project development and serve as inspiration for the project’s GUI design.</w:t>
+            </w:r>
+          </w:p>
+        </w:tc>
+      </w:tr>
+      <w:tr>
+        <w:tc>
+          <w:tcPr>
+            <w:tcW w:w="1728" w:type="dxa"/>
+            <w:vAlign w:val="center"/>
+          </w:tcPr>
+          <w:p>
+            <w:pPr>
+              <w:contextualSpacing/>
+            </w:pPr>
+            <w:r>
+              <w:t>All</w:t>
+            </w:r>
+          </w:p>
+        </w:tc>
+        <w:tc>
+          <w:tcPr>
+            <w:tcW w:w="2700" w:type="dxa"/>
+            <w:vAlign w:val="center"/>
+          </w:tcPr>
+          <w:p>
+            <w:pPr>
+              <w:contextualSpacing/>
+            </w:pPr>
+            <w:r>
+              <w:t>ASSIST/I</w:t>
+            </w:r>
+          </w:p>
+        </w:tc>
+        <w:tc>
+          <w:tcPr>
+            <w:tcW w:w="5148" w:type="dxa"/>
+            <w:vAlign w:val="center"/>
+          </w:tcPr>
+          <w:p>
+            <w:pPr>
+              <w:contextualSpacing/>
+            </w:pPr>
+            <w:r>
+              <w:t>Assembler and assembly language that form the basis of the project (to be emulated).</w:t>
+            </w:r>
+          </w:p>
+        </w:tc>
+      </w:tr>
+      <w:tr>
+        <w:tc>
+          <w:tcPr>
+            <w:tcW w:w="1728" w:type="dxa"/>
+            <w:vAlign w:val="center"/>
+          </w:tcPr>
+          <w:p>
+            <w:pPr>
+              <w:contextualSpacing/>
+            </w:pPr>
+            <w:r>
+              <w:t>All</w:t>
+            </w:r>
+          </w:p>
+        </w:tc>
+        <w:tc>
+          <w:tcPr>
+            <w:tcW w:w="2700" w:type="dxa"/>
+            <w:vAlign w:val="center"/>
+          </w:tcPr>
+          <w:p>
+            <w:pPr>
+              <w:contextualSpacing/>
+            </w:pPr>
+            <w:r>
+              <w:t>MARIE</w:t>
+            </w:r>
+          </w:p>
+        </w:tc>
+        <w:tc>
+          <w:tcPr>
+            <w:tcW w:w="5148" w:type="dxa"/>
+            <w:vAlign w:val="center"/>
+          </w:tcPr>
+          <w:p>
+            <w:pPr>
+              <w:contextualSpacing/>
+            </w:pPr>
+            <w:r>
+              <w:t xml:space="preserve">Another assembler and </w:t>
+            </w:r>
+            <w:r>
+              <w:t>machine architecture to serve as inspiration for the project’s GUI design.</w:t>
+            </w:r>
+          </w:p>
+        </w:tc>
+      </w:tr>
+      <w:tr>
+        <w:tc>
+          <w:tcPr>
+            <w:tcW w:w="1728" w:type="dxa"/>
+            <w:vAlign w:val="center"/>
+          </w:tcPr>
+          <w:p>
+            <w:pPr>
+              <w:contextualSpacing/>
+            </w:pPr>
+            <w:r>
+              <w:t>All</w:t>
+            </w:r>
+          </w:p>
+        </w:tc>
+        <w:tc>
+          <w:tcPr>
+            <w:tcW w:w="2700" w:type="dxa"/>
+            <w:vAlign w:val="center"/>
+          </w:tcPr>
+          <w:p>
+            <w:pPr>
+              <w:contextualSpacing/>
+            </w:pPr>
+            <w:r>
+              <w:t>DOSBox</w:t>
+            </w:r>
+          </w:p>
+        </w:tc>
+        <w:tc>
+          <w:tcPr>
+            <w:tcW w:w="5148" w:type="dxa"/>
+            <w:vAlign w:val="center"/>
+          </w:tcPr>
+          <w:p>
+            <w:pPr>
+              <w:contextualSpacing/>
+            </w:pPr>
+            <w:r>
+              <w:t>MS-DOS emulator used to access and assess the original ASSIST/I assembler.</w:t>
+            </w:r>
+          </w:p>
+        </w:tc>
+      </w:tr>
+      <w:tr>
+        <w:tc>
+          <w:tcPr>
+            <w:tcW w:w="1728" w:type="dxa"/>
+            <w:vAlign w:val="center"/>
+          </w:tcPr>
+          <w:p>
+            <w:pPr>
+              <w:contextualSpacing/>
+            </w:pPr>
+            <w:r>
+              <w:t>All</w:t>
+            </w:r>
+          </w:p>
+        </w:tc>
+        <w:tc>
+          <w:tcPr>
+            <w:tcW w:w="2700" w:type="dxa"/>
+            <w:vAlign w:val="center"/>
+          </w:tcPr>
+          <w:p>
+            <w:pPr>
+              <w:contextualSpacing/>
+            </w:pPr>
+            <w:r>
+              <w:t>Visual Studio Team Foundation Server</w:t>
+            </w:r>
+          </w:p>
+        </w:tc>
+        <w:tc>
+          <w:tcPr>
+            <w:tcW w:w="5148" w:type="dxa"/>
+            <w:vAlign w:val="center"/>
+          </w:tcPr>
+          <w:p>
+            <w:pPr>
+              <w:contextualSpacing/>
+            </w:pPr>
+            <w:r>
+              <w:rPr>
+                <w:highlight w:val="yellow"/>
+              </w:rPr>
+              <w:t>PENDING</w:t>
+            </w:r>
+          </w:p>
+        </w:tc>
+      </w:tr>
+      <w:tr>
+        <w:tc>
+          <w:tcPr>
+            <w:tcW w:w="1728" w:type="dxa"/>
+            <w:vAlign w:val="center"/>
+          </w:tcPr>
+          <w:p>
+            <w:pPr>
+              <w:contextualSpacing/>
+            </w:pPr>
+            <w:r>
+              <w:t>All</w:t>
+            </w:r>
+          </w:p>
+        </w:tc>
+        <w:tc>
+          <w:tcPr>
+            <w:tcW w:w="2700" w:type="dxa"/>
+            <w:vAlign w:val="center"/>
+          </w:tcPr>
+          <w:p>
+            <w:pPr>
+              <w:contextualSpacing/>
+            </w:pPr>
+            <w:r>
+              <w:t>Microsoft Outlook Email Services (via UNA)</w:t>
+            </w:r>
+          </w:p>
+        </w:tc>
+        <w:tc>
+          <w:tcPr>
+            <w:tcW w:w="5148" w:type="dxa"/>
+            <w:vAlign w:val="center"/>
+          </w:tcPr>
+          <w:p>
+            <w:pPr>
+              <w:contextualSpacing/>
+            </w:pPr>
+            <w:r>
+              <w:rPr>
+                <w:highlight w:val="yellow"/>
+              </w:rPr>
+              <w:t>PENDING</w:t>
+            </w:r>
+          </w:p>
+        </w:tc>
+      </w:tr>
+      <w:tr>
+        <w:tc>
+          <w:tcPr>
+            <w:tcW w:w="1728" w:type="dxa"/>
+            <w:vAlign w:val="center"/>
+          </w:tcPr>
+          <w:p>
+            <w:pPr>
+              <w:contextualSpacing/>
+            </w:pPr>
+            <w:r>
+              <w:t>All</w:t>
+            </w:r>
+          </w:p>
+        </w:tc>
+        <w:tc>
+          <w:tcPr>
+            <w:tcW w:w="2700" w:type="dxa"/>
+            <w:vAlign w:val="center"/>
+          </w:tcPr>
+          <w:p>
+            <w:pPr>
+              <w:contextualSpacing/>
+            </w:pPr>
+            <w:r>
+              <w:t>Facebook</w:t>
+            </w:r>
+          </w:p>
+        </w:tc>
+        <w:tc>
+          <w:tcPr>
+            <w:tcW w:w="5148" w:type="dxa"/>
+            <w:vAlign w:val="center"/>
+          </w:tcPr>
+          <w:p>
+            <w:pPr>
+              <w:contextualSpacing/>
+            </w:pPr>
+            <w:r>
+              <w:rPr>
+                <w:highlight w:val="yellow"/>
+              </w:rPr>
+              <w:t>PENDING</w:t>
+            </w:r>
+          </w:p>
+        </w:tc>
+      </w:tr>
+      <w:tr>
+        <w:tc>
+          <w:tcPr>
+            <w:tcW w:w="1728" w:type="dxa"/>
+            <w:vAlign w:val="center"/>
+          </w:tcPr>
+          <w:p>
+            <w:pPr>
+              <w:contextualSpacing/>
+            </w:pPr>
+            <w:r>
+              <w:t>Michael</w:t>
+            </w:r>
+          </w:p>
+        </w:tc>
+        <w:tc>
+          <w:tcPr>
+            <w:tcW w:w="2700" w:type="dxa"/>
+            <w:vAlign w:val="center"/>
+          </w:tcPr>
+          <w:p>
+            <w:pPr>
+              <w:contextualSpacing/>
+            </w:pPr>
+            <w:r>
+              <w:t xml:space="preserve">Mozilla </w:t>
+            </w:r>
+            <w:r>
+              <w:t>Firefox</w:t>
+            </w:r>
+          </w:p>
+        </w:tc>
+        <w:tc>
+          <w:tcPr>
+            <w:tcW w:w="5148" w:type="dxa"/>
+            <w:vAlign w:val="center"/>
+          </w:tcPr>
+          <w:p>
+            <w:pPr>
+              <w:contextualSpacing/>
+            </w:pPr>
+            <w:r>
+              <w:rPr>
+                <w:highlight w:val="yellow"/>
+              </w:rPr>
+              <w:t>PENDING</w:t>
+            </w:r>
+          </w:p>
+        </w:tc>
+      </w:tr>
+      <w:tr>
+        <w:tc>
+          <w:tcPr>
+            <w:tcW w:w="1728" w:type="dxa"/>
+            <w:vAlign w:val="center"/>
+          </w:tcPr>
+          <w:p>
+            <w:pPr>
+              <w:contextualSpacing/>
+            </w:pPr>
+            <w:r>
+              <w:t>Travis</w:t>
             </w:r>
             <w:bookmarkStart w:id="0" w:name="_GoBack"/>
             <w:bookmarkEnd w:id="0"/>
@@ -205,7 +772,7 @@
               <w:contextualSpacing/>
             </w:pPr>
             <w:r>
-              <w:t>Microsoft Excel</w:t>
+              <w:t>Google Chrome</w:t>
             </w:r>
           </w:p>
         </w:tc>
@@ -219,7 +786,10 @@
               <w:contextualSpacing/>
             </w:pPr>
             <w:r>
-              <w:t>Spreadsheet manager used to document expenses incurred by team members.</w:t>
+              <w:rPr>
+                <w:highlight w:val="yellow"/>
+              </w:rPr>
+              <w:t>PENDING</w:t>
             </w:r>
           </w:p>
         </w:tc>
@@ -235,7 +805,7 @@
               <w:contextualSpacing/>
             </w:pPr>
             <w:r>
-              <w:t>All</w:t>
+              <w:t>Michael</w:t>
             </w:r>
           </w:p>
         </w:tc>
@@ -249,7 +819,7 @@
               <w:contextualSpacing/>
             </w:pPr>
             <w:r>
-              <w:t>GitHub</w:t>
+              <w:t>Modelio</w:t>
             </w:r>
           </w:p>
         </w:tc>
@@ -261,21 +831,15 @@
           <w:p>
             <w:pPr>
               <w:contextualSpacing/>
-            </w:pPr>
-            <w:r>
-              <w:t xml:space="preserve">Project repository for storing project code, data, and documentation. </w:t>
-            </w:r>
-            <w:r>
-              <w:t xml:space="preserve">The </w:t>
-            </w:r>
-            <w:r>
-              <w:t xml:space="preserve">GitHub </w:t>
-            </w:r>
-            <w:r>
-              <w:t xml:space="preserve">application </w:t>
-            </w:r>
-            <w:r>
-              <w:t>helps ensure version control.</w:t>
+              <w:rPr>
+                <w:highlight w:val="yellow"/>
+              </w:rPr>
+            </w:pPr>
+            <w:r>
+              <w:rPr>
+                <w:highlight w:val="yellow"/>
+              </w:rPr>
+              <w:t>PENDING</w:t>
             </w:r>
           </w:p>
         </w:tc>
@@ -291,7 +855,7 @@
               <w:contextualSpacing/>
             </w:pPr>
             <w:r>
-              <w:t>All</w:t>
+              <w:t>Michael</w:t>
             </w:r>
           </w:p>
         </w:tc>
@@ -305,7 +869,7 @@
               <w:contextualSpacing/>
             </w:pPr>
             <w:r>
-              <w:t>Visual Studio 2013</w:t>
+              <w:t>Microsoft Paint</w:t>
             </w:r>
           </w:p>
         </w:tc>
@@ -317,332 +881,16 @@
           <w:p>
             <w:pPr>
               <w:contextualSpacing/>
-            </w:pPr>
-            <w:r>
-              <w:t>IDE tool to facilitate project development and serve as inspiration for the project’s GUI design.</w:t>
-            </w:r>
-          </w:p>
-        </w:tc>
-      </w:tr>
-      <w:tr>
-        <w:tc>
-          <w:tcPr>
-            <w:tcW w:w="1728" w:type="dxa"/>
-            <w:vAlign w:val="center"/>
-          </w:tcPr>
-          <w:p>
-            <w:pPr>
-              <w:contextualSpacing/>
-            </w:pPr>
-            <w:r>
-              <w:t>All</w:t>
-            </w:r>
-          </w:p>
-        </w:tc>
-        <w:tc>
-          <w:tcPr>
-            <w:tcW w:w="2700" w:type="dxa"/>
-            <w:vAlign w:val="center"/>
-          </w:tcPr>
-          <w:p>
-            <w:pPr>
-              <w:contextualSpacing/>
-            </w:pPr>
-            <w:r>
-              <w:t>ASSIST/I</w:t>
-            </w:r>
-          </w:p>
-        </w:tc>
-        <w:tc>
-          <w:tcPr>
-            <w:tcW w:w="5148" w:type="dxa"/>
-            <w:vAlign w:val="center"/>
-          </w:tcPr>
-          <w:p>
-            <w:pPr>
-              <w:contextualSpacing/>
-            </w:pPr>
-            <w:r>
-              <w:t>Assembler and assembly language that form the basis of the project (to be emulated).</w:t>
-            </w:r>
-          </w:p>
-        </w:tc>
-      </w:tr>
-      <w:tr>
-        <w:tc>
-          <w:tcPr>
-            <w:tcW w:w="1728" w:type="dxa"/>
-            <w:vAlign w:val="center"/>
-          </w:tcPr>
-          <w:p>
-            <w:pPr>
-              <w:contextualSpacing/>
-            </w:pPr>
-            <w:r>
-              <w:t>All</w:t>
-            </w:r>
-          </w:p>
-        </w:tc>
-        <w:tc>
-          <w:tcPr>
-            <w:tcW w:w="2700" w:type="dxa"/>
-            <w:vAlign w:val="center"/>
-          </w:tcPr>
-          <w:p>
-            <w:pPr>
-              <w:contextualSpacing/>
-            </w:pPr>
-            <w:r>
-              <w:t>MARIE</w:t>
-            </w:r>
-          </w:p>
-        </w:tc>
-        <w:tc>
-          <w:tcPr>
-            <w:tcW w:w="5148" w:type="dxa"/>
-            <w:vAlign w:val="center"/>
-          </w:tcPr>
-          <w:p>
-            <w:pPr>
-              <w:contextualSpacing/>
-            </w:pPr>
-            <w:r>
-              <w:t xml:space="preserve">Another assembler and </w:t>
-            </w:r>
-            <w:r>
-              <w:t>machine architecture to serve as inspiration for the project’s GUI design.</w:t>
-            </w:r>
-          </w:p>
-        </w:tc>
-      </w:tr>
-      <w:tr>
-        <w:tc>
-          <w:tcPr>
-            <w:tcW w:w="1728" w:type="dxa"/>
-            <w:vAlign w:val="center"/>
-          </w:tcPr>
-          <w:p>
-            <w:pPr>
-              <w:contextualSpacing/>
-            </w:pPr>
-            <w:r>
-              <w:t>All</w:t>
-            </w:r>
-          </w:p>
-        </w:tc>
-        <w:tc>
-          <w:tcPr>
-            <w:tcW w:w="2700" w:type="dxa"/>
-            <w:vAlign w:val="center"/>
-          </w:tcPr>
-          <w:p>
-            <w:pPr>
-              <w:contextualSpacing/>
-            </w:pPr>
-            <w:r>
-              <w:t>DOSBox</w:t>
-            </w:r>
-          </w:p>
-        </w:tc>
-        <w:tc>
-          <w:tcPr>
-            <w:tcW w:w="5148" w:type="dxa"/>
-            <w:vAlign w:val="center"/>
-          </w:tcPr>
-          <w:p>
-            <w:pPr>
-              <w:contextualSpacing/>
-            </w:pPr>
-            <w:r>
-              <w:t>MS-DOS emulator used to access and assess the original ASSIST/I assembler.</w:t>
-            </w:r>
-          </w:p>
-        </w:tc>
-      </w:tr>
-      <w:tr>
-        <w:tc>
-          <w:tcPr>
-            <w:tcW w:w="1728" w:type="dxa"/>
-            <w:vAlign w:val="center"/>
-          </w:tcPr>
-          <w:p>
-            <w:pPr>
-              <w:contextualSpacing/>
-            </w:pPr>
-            <w:r>
-              <w:t>All</w:t>
-            </w:r>
-          </w:p>
-        </w:tc>
-        <w:tc>
-          <w:tcPr>
-            <w:tcW w:w="2700" w:type="dxa"/>
-            <w:vAlign w:val="center"/>
-          </w:tcPr>
-          <w:p>
-            <w:pPr>
-              <w:contextualSpacing/>
-            </w:pPr>
-            <w:r>
-              <w:t>Visual Studio Team Foundation Server</w:t>
-            </w:r>
-          </w:p>
-        </w:tc>
-        <w:tc>
-          <w:tcPr>
-            <w:tcW w:w="5148" w:type="dxa"/>
-            <w:vAlign w:val="center"/>
-          </w:tcPr>
-          <w:p>
-            <w:pPr>
-              <w:contextualSpacing/>
-            </w:pPr>
-            <w:r>
               <w:rPr>
                 <w:highlight w:val="yellow"/>
               </w:rPr>
+            </w:pPr>
+            <w:r>
+              <w:rPr>
+                <w:highlight w:val="yellow"/>
+              </w:rPr>
               <w:t>PENDING</w:t>
             </w:r>
-          </w:p>
-        </w:tc>
-      </w:tr>
-      <w:tr>
-        <w:tc>
-          <w:tcPr>
-            <w:tcW w:w="1728" w:type="dxa"/>
-            <w:vAlign w:val="center"/>
-          </w:tcPr>
-          <w:p>
-            <w:pPr>
-              <w:contextualSpacing/>
-            </w:pPr>
-          </w:p>
-        </w:tc>
-        <w:tc>
-          <w:tcPr>
-            <w:tcW w:w="2700" w:type="dxa"/>
-            <w:vAlign w:val="center"/>
-          </w:tcPr>
-          <w:p>
-            <w:pPr>
-              <w:contextualSpacing/>
-            </w:pPr>
-          </w:p>
-        </w:tc>
-        <w:tc>
-          <w:tcPr>
-            <w:tcW w:w="5148" w:type="dxa"/>
-            <w:vAlign w:val="center"/>
-          </w:tcPr>
-          <w:p>
-            <w:pPr>
-              <w:contextualSpacing/>
-            </w:pPr>
-          </w:p>
-        </w:tc>
-      </w:tr>
-      <w:tr>
-        <w:tc>
-          <w:tcPr>
-            <w:tcW w:w="1728" w:type="dxa"/>
-            <w:vAlign w:val="center"/>
-          </w:tcPr>
-          <w:p>
-            <w:pPr>
-              <w:contextualSpacing/>
-            </w:pPr>
-          </w:p>
-        </w:tc>
-        <w:tc>
-          <w:tcPr>
-            <w:tcW w:w="2700" w:type="dxa"/>
-            <w:vAlign w:val="center"/>
-          </w:tcPr>
-          <w:p>
-            <w:pPr>
-              <w:contextualSpacing/>
-            </w:pPr>
-          </w:p>
-        </w:tc>
-        <w:tc>
-          <w:tcPr>
-            <w:tcW w:w="5148" w:type="dxa"/>
-            <w:vAlign w:val="center"/>
-          </w:tcPr>
-          <w:p>
-            <w:pPr>
-              <w:contextualSpacing/>
-            </w:pPr>
-          </w:p>
-        </w:tc>
-      </w:tr>
-      <w:tr>
-        <w:tc>
-          <w:tcPr>
-            <w:tcW w:w="1728" w:type="dxa"/>
-            <w:vAlign w:val="center"/>
-          </w:tcPr>
-          <w:p>
-            <w:pPr>
-              <w:contextualSpacing/>
-            </w:pPr>
-          </w:p>
-        </w:tc>
-        <w:tc>
-          <w:tcPr>
-            <w:tcW w:w="2700" w:type="dxa"/>
-            <w:vAlign w:val="center"/>
-          </w:tcPr>
-          <w:p>
-            <w:pPr>
-              <w:contextualSpacing/>
-            </w:pPr>
-          </w:p>
-        </w:tc>
-        <w:tc>
-          <w:tcPr>
-            <w:tcW w:w="5148" w:type="dxa"/>
-            <w:vAlign w:val="center"/>
-          </w:tcPr>
-          <w:p>
-            <w:pPr>
-              <w:contextualSpacing/>
-            </w:pPr>
-          </w:p>
-        </w:tc>
-      </w:tr>
-      <w:tr>
-        <w:tc>
-          <w:tcPr>
-            <w:tcW w:w="1728" w:type="dxa"/>
-            <w:vAlign w:val="center"/>
-          </w:tcPr>
-          <w:p>
-            <w:pPr>
-              <w:contextualSpacing/>
-            </w:pPr>
-          </w:p>
-        </w:tc>
-        <w:tc>
-          <w:tcPr>
-            <w:tcW w:w="2700" w:type="dxa"/>
-            <w:vAlign w:val="center"/>
-          </w:tcPr>
-          <w:p>
-            <w:pPr>
-              <w:contextualSpacing/>
-            </w:pPr>
-          </w:p>
-        </w:tc>
-        <w:tc>
-          <w:tcPr>
-            <w:tcW w:w="5148" w:type="dxa"/>
-            <w:vAlign w:val="center"/>
-          </w:tcPr>
-          <w:p>
-            <w:pPr>
-              <w:contextualSpacing/>
-            </w:pPr>
           </w:p>
         </w:tc>
       </w:tr>
@@ -739,7 +987,10 @@
           <w:t xml:space="preserve">Updated </w:t>
         </w:r>
         <w:r>
-          <w:t>February 4</w:t>
+          <w:t xml:space="preserve">February </w:t>
+        </w:r>
+        <w:r>
+          <w:t>8</w:t>
         </w:r>
         <w:r>
           <w:t>, 2014</w:t>

</xml_diff>

<commit_message>
Documents -- CASE Tools
Updated CASE Tools list
</commit_message>
<xml_diff>
--- a/Documents/CASE Tools List.docx
+++ b/Documents/CASE Tools List.docx
@@ -758,139 +758,189 @@
             <w:r>
               <w:t>Travis</w:t>
             </w:r>
+          </w:p>
+        </w:tc>
+        <w:tc>
+          <w:tcPr>
+            <w:tcW w:w="2700" w:type="dxa"/>
+            <w:vAlign w:val="center"/>
+          </w:tcPr>
+          <w:p>
+            <w:pPr>
+              <w:contextualSpacing/>
+            </w:pPr>
+            <w:r>
+              <w:t>Google Chrome</w:t>
+            </w:r>
+          </w:p>
+        </w:tc>
+        <w:tc>
+          <w:tcPr>
+            <w:tcW w:w="5148" w:type="dxa"/>
+            <w:vAlign w:val="center"/>
+          </w:tcPr>
+          <w:p>
+            <w:pPr>
+              <w:contextualSpacing/>
+            </w:pPr>
+            <w:r>
+              <w:rPr>
+                <w:highlight w:val="yellow"/>
+              </w:rPr>
+              <w:t>PENDING</w:t>
+            </w:r>
+          </w:p>
+        </w:tc>
+      </w:tr>
+      <w:tr>
+        <w:tc>
+          <w:tcPr>
+            <w:tcW w:w="1728" w:type="dxa"/>
+            <w:vAlign w:val="center"/>
+          </w:tcPr>
+          <w:p>
+            <w:pPr>
+              <w:contextualSpacing/>
+            </w:pPr>
+            <w:r>
+              <w:t>Michael</w:t>
+            </w:r>
+          </w:p>
+        </w:tc>
+        <w:tc>
+          <w:tcPr>
+            <w:tcW w:w="2700" w:type="dxa"/>
+            <w:vAlign w:val="center"/>
+          </w:tcPr>
+          <w:p>
+            <w:pPr>
+              <w:contextualSpacing/>
+            </w:pPr>
+            <w:r>
+              <w:t>Modelio</w:t>
+            </w:r>
+          </w:p>
+        </w:tc>
+        <w:tc>
+          <w:tcPr>
+            <w:tcW w:w="5148" w:type="dxa"/>
+            <w:vAlign w:val="center"/>
+          </w:tcPr>
+          <w:p>
+            <w:pPr>
+              <w:contextualSpacing/>
+              <w:rPr>
+                <w:highlight w:val="yellow"/>
+              </w:rPr>
+            </w:pPr>
+            <w:r>
+              <w:rPr>
+                <w:highlight w:val="yellow"/>
+              </w:rPr>
+              <w:t>PENDING</w:t>
+            </w:r>
+          </w:p>
+        </w:tc>
+      </w:tr>
+      <w:tr>
+        <w:tc>
+          <w:tcPr>
+            <w:tcW w:w="1728" w:type="dxa"/>
+            <w:vAlign w:val="center"/>
+          </w:tcPr>
+          <w:p>
+            <w:pPr>
+              <w:contextualSpacing/>
+            </w:pPr>
+            <w:r>
+              <w:t>Michael</w:t>
+            </w:r>
+          </w:p>
+        </w:tc>
+        <w:tc>
+          <w:tcPr>
+            <w:tcW w:w="2700" w:type="dxa"/>
+            <w:vAlign w:val="center"/>
+          </w:tcPr>
+          <w:p>
+            <w:pPr>
+              <w:contextualSpacing/>
+            </w:pPr>
+            <w:r>
+              <w:t>Microsoft Paint</w:t>
+            </w:r>
+          </w:p>
+        </w:tc>
+        <w:tc>
+          <w:tcPr>
+            <w:tcW w:w="5148" w:type="dxa"/>
+            <w:vAlign w:val="center"/>
+          </w:tcPr>
+          <w:p>
+            <w:pPr>
+              <w:contextualSpacing/>
+              <w:rPr>
+                <w:highlight w:val="yellow"/>
+              </w:rPr>
+            </w:pPr>
+            <w:r>
+              <w:rPr>
+                <w:highlight w:val="yellow"/>
+              </w:rPr>
+              <w:t>PENDING</w:t>
+            </w:r>
+          </w:p>
+        </w:tc>
+      </w:tr>
+      <w:tr>
+        <w:tc>
+          <w:tcPr>
+            <w:tcW w:w="1728" w:type="dxa"/>
+            <w:vAlign w:val="center"/>
+          </w:tcPr>
+          <w:p>
+            <w:pPr>
+              <w:contextualSpacing/>
+            </w:pPr>
+            <w:r>
+              <w:t>All</w:t>
+            </w:r>
+          </w:p>
+        </w:tc>
+        <w:tc>
+          <w:tcPr>
+            <w:tcW w:w="2700" w:type="dxa"/>
+            <w:vAlign w:val="center"/>
+          </w:tcPr>
+          <w:p>
+            <w:pPr>
+              <w:contextualSpacing/>
+            </w:pPr>
+            <w:r>
+              <w:t>Skype</w:t>
+            </w:r>
+          </w:p>
+        </w:tc>
+        <w:tc>
+          <w:tcPr>
+            <w:tcW w:w="5148" w:type="dxa"/>
+            <w:vAlign w:val="center"/>
+          </w:tcPr>
+          <w:p>
+            <w:pPr>
+              <w:contextualSpacing/>
+              <w:rPr>
+                <w:highlight w:val="yellow"/>
+              </w:rPr>
+            </w:pPr>
+            <w:r>
+              <w:rPr>
+                <w:highlight w:val="yellow"/>
+              </w:rPr>
+              <w:t>PENDING</w:t>
+            </w:r>
             <w:bookmarkStart w:id="0" w:name="_GoBack"/>
             <w:bookmarkEnd w:id="0"/>
-          </w:p>
-        </w:tc>
-        <w:tc>
-          <w:tcPr>
-            <w:tcW w:w="2700" w:type="dxa"/>
-            <w:vAlign w:val="center"/>
-          </w:tcPr>
-          <w:p>
-            <w:pPr>
-              <w:contextualSpacing/>
-            </w:pPr>
-            <w:r>
-              <w:t>Google Chrome</w:t>
-            </w:r>
-          </w:p>
-        </w:tc>
-        <w:tc>
-          <w:tcPr>
-            <w:tcW w:w="5148" w:type="dxa"/>
-            <w:vAlign w:val="center"/>
-          </w:tcPr>
-          <w:p>
-            <w:pPr>
-              <w:contextualSpacing/>
-            </w:pPr>
-            <w:r>
-              <w:rPr>
-                <w:highlight w:val="yellow"/>
-              </w:rPr>
-              <w:t>PENDING</w:t>
-            </w:r>
-          </w:p>
-        </w:tc>
-      </w:tr>
-      <w:tr>
-        <w:tc>
-          <w:tcPr>
-            <w:tcW w:w="1728" w:type="dxa"/>
-            <w:vAlign w:val="center"/>
-          </w:tcPr>
-          <w:p>
-            <w:pPr>
-              <w:contextualSpacing/>
-            </w:pPr>
-            <w:r>
-              <w:t>Michael</w:t>
-            </w:r>
-          </w:p>
-        </w:tc>
-        <w:tc>
-          <w:tcPr>
-            <w:tcW w:w="2700" w:type="dxa"/>
-            <w:vAlign w:val="center"/>
-          </w:tcPr>
-          <w:p>
-            <w:pPr>
-              <w:contextualSpacing/>
-            </w:pPr>
-            <w:r>
-              <w:t>Modelio</w:t>
-            </w:r>
-          </w:p>
-        </w:tc>
-        <w:tc>
-          <w:tcPr>
-            <w:tcW w:w="5148" w:type="dxa"/>
-            <w:vAlign w:val="center"/>
-          </w:tcPr>
-          <w:p>
-            <w:pPr>
-              <w:contextualSpacing/>
-              <w:rPr>
-                <w:highlight w:val="yellow"/>
-              </w:rPr>
-            </w:pPr>
-            <w:r>
-              <w:rPr>
-                <w:highlight w:val="yellow"/>
-              </w:rPr>
-              <w:t>PENDING</w:t>
-            </w:r>
-          </w:p>
-        </w:tc>
-      </w:tr>
-      <w:tr>
-        <w:tc>
-          <w:tcPr>
-            <w:tcW w:w="1728" w:type="dxa"/>
-            <w:vAlign w:val="center"/>
-          </w:tcPr>
-          <w:p>
-            <w:pPr>
-              <w:contextualSpacing/>
-            </w:pPr>
-            <w:r>
-              <w:t>Michael</w:t>
-            </w:r>
-          </w:p>
-        </w:tc>
-        <w:tc>
-          <w:tcPr>
-            <w:tcW w:w="2700" w:type="dxa"/>
-            <w:vAlign w:val="center"/>
-          </w:tcPr>
-          <w:p>
-            <w:pPr>
-              <w:contextualSpacing/>
-            </w:pPr>
-            <w:r>
-              <w:t>Microsoft Paint</w:t>
-            </w:r>
-          </w:p>
-        </w:tc>
-        <w:tc>
-          <w:tcPr>
-            <w:tcW w:w="5148" w:type="dxa"/>
-            <w:vAlign w:val="center"/>
-          </w:tcPr>
-          <w:p>
-            <w:pPr>
-              <w:contextualSpacing/>
-              <w:rPr>
-                <w:highlight w:val="yellow"/>
-              </w:rPr>
-            </w:pPr>
-            <w:r>
-              <w:rPr>
-                <w:highlight w:val="yellow"/>
-              </w:rPr>
-              <w:t>PENDING</w:t>
-            </w:r>
           </w:p>
         </w:tc>
       </w:tr>

</xml_diff>